<commit_message>
Login & register Makeup
Opmaken van allebij gemaakt
</commit_message>
<xml_diff>
--- a/Offerte_beroeps2_team_Tao.docx
+++ b/Offerte_beroeps2_team_Tao.docx
@@ -1,6 +1,6 @@
 
 <file path=word/document.xml><?xml version="1.0" encoding="utf-8"?>
-<w:document xmlns:wpc="http://schemas.microsoft.com/office/word/2010/wordprocessingCanvas" xmlns:mo="http://schemas.microsoft.com/office/mac/office/2008/main" xmlns:mc="http://schemas.openxmlformats.org/markup-compatibility/2006" xmlns:mv="urn:schemas-microsoft-com:mac:vml" xmlns:o="urn:schemas-microsoft-com:office:office" xmlns:r="http://schemas.openxmlformats.org/officeDocument/2006/relationships" xmlns:m="http://schemas.openxmlformats.org/officeDocument/2006/math" xmlns:v="urn:schemas-microsoft-com:vml" xmlns:wp14="http://schemas.microsoft.com/office/word/2010/wordprocessingDrawing" xmlns:wp="http://schemas.openxmlformats.org/drawingml/2006/wordprocessingDrawing" xmlns:w10="urn:schemas-microsoft-com:office:word" xmlns:w="http://schemas.openxmlformats.org/wordprocessingml/2006/main" xmlns:w14="http://schemas.microsoft.com/office/word/2010/wordml" xmlns:w15="http://schemas.microsoft.com/office/word/2012/wordml" xmlns:wpg="http://schemas.microsoft.com/office/word/2010/wordprocessingGroup" xmlns:wpi="http://schemas.microsoft.com/office/word/2010/wordprocessingInk" xmlns:wne="http://schemas.microsoft.com/office/word/2006/wordml" xmlns:wps="http://schemas.microsoft.com/office/word/2010/wordprocessingShape" mc:Ignorable="w14 w15 wp14">
+<w:document xmlns:wpc="http://schemas.microsoft.com/office/word/2010/wordprocessingCanvas" xmlns:cx="http://schemas.microsoft.com/office/drawing/2014/chartex" xmlns:cx1="http://schemas.microsoft.com/office/drawing/2015/9/8/chartex" xmlns:cx2="http://schemas.microsoft.com/office/drawing/2015/10/21/chartex" xmlns:cx3="http://schemas.microsoft.com/office/drawing/2016/5/9/chartex" xmlns:cx4="http://schemas.microsoft.com/office/drawing/2016/5/10/chartex" xmlns:cx5="http://schemas.microsoft.com/office/drawing/2016/5/11/chartex" xmlns:cx6="http://schemas.microsoft.com/office/drawing/2016/5/12/chartex" xmlns:cx7="http://schemas.microsoft.com/office/drawing/2016/5/13/chartex" xmlns:cx8="http://schemas.microsoft.com/office/drawing/2016/5/14/chartex" xmlns:mc="http://schemas.openxmlformats.org/markup-compatibility/2006" xmlns:aink="http://schemas.microsoft.com/office/drawing/2016/ink" xmlns:am3d="http://schemas.microsoft.com/office/drawing/2017/model3d" xmlns:o="urn:schemas-microsoft-com:office:office" xmlns:r="http://schemas.openxmlformats.org/officeDocument/2006/relationships" xmlns:m="http://schemas.openxmlformats.org/officeDocument/2006/math" xmlns:v="urn:schemas-microsoft-com:vml" xmlns:wp14="http://schemas.microsoft.com/office/word/2010/wordprocessingDrawing" xmlns:wp="http://schemas.openxmlformats.org/drawingml/2006/wordprocessingDrawing" xmlns:w10="urn:schemas-microsoft-com:office:word" xmlns:w="http://schemas.openxmlformats.org/wordprocessingml/2006/main" xmlns:w14="http://schemas.microsoft.com/office/word/2010/wordml" xmlns:w15="http://schemas.microsoft.com/office/word/2012/wordml" xmlns:w16cid="http://schemas.microsoft.com/office/word/2016/wordml/cid" xmlns:w16se="http://schemas.microsoft.com/office/word/2015/wordml/symex" xmlns:wpg="http://schemas.microsoft.com/office/word/2010/wordprocessingGroup" xmlns:wpi="http://schemas.microsoft.com/office/word/2010/wordprocessingInk" xmlns:wne="http://schemas.microsoft.com/office/word/2006/wordml" xmlns:wps="http://schemas.microsoft.com/office/word/2010/wordprocessingShape" mc:Ignorable="w14 w15 w16se w16cid wp14">
   <w:body>
     <w:tbl>
       <w:tblPr>
@@ -85,11 +85,39 @@
                     <w:lang w:val="nl-NL"/>
                   </w:rPr>
                 </w:pPr>
+                <w:proofErr w:type="spellStart"/>
                 <w:r>
                   <w:rPr>
                     <w:lang w:val="nl-NL"/>
                   </w:rPr>
-                  <w:t>.</w:t>
+                  <w:t>Telri</w:t>
+                </w:r>
+                <w:proofErr w:type="spellEnd"/>
+                <w:r>
+                  <w:rPr>
+                    <w:lang w:val="nl-NL"/>
+                  </w:rPr>
+                  <w:br/>
+                </w:r>
+                <w:r>
+                  <w:rPr>
+                    <w:lang w:val="nl-NL"/>
+                  </w:rPr>
+                  <w:t xml:space="preserve">Heer </w:t>
+                </w:r>
+                <w:proofErr w:type="spellStart"/>
+                <w:r>
+                  <w:rPr>
+                    <w:lang w:val="nl-NL"/>
+                  </w:rPr>
+                  <w:t>Bokelweg</w:t>
+                </w:r>
+                <w:proofErr w:type="spellEnd"/>
+                <w:r>
+                  <w:rPr>
+                    <w:lang w:val="nl-NL"/>
+                  </w:rPr>
+                  <w:t xml:space="preserve"> 255, 3032 AD Rotterdam</w:t>
                 </w:r>
               </w:p>
             </w:sdtContent>
@@ -210,18 +238,18 @@
               </wp:anchor>
             </w:drawing>
           </mc:Choice>
-          <mc:Fallback xmlns:w16se="http://schemas.microsoft.com/office/word/2015/wordml/symex" xmlns:w16cid="http://schemas.microsoft.com/office/word/2016/wordml/cid" xmlns:am3d="http://schemas.microsoft.com/office/drawing/2017/model3d" xmlns:aink="http://schemas.microsoft.com/office/drawing/2016/ink" xmlns:cx8="http://schemas.microsoft.com/office/drawing/2016/5/14/chartex" xmlns:cx7="http://schemas.microsoft.com/office/drawing/2016/5/13/chartex" xmlns:cx6="http://schemas.microsoft.com/office/drawing/2016/5/12/chartex" xmlns:cx5="http://schemas.microsoft.com/office/drawing/2016/5/11/chartex" xmlns:cx4="http://schemas.microsoft.com/office/drawing/2016/5/10/chartex" xmlns:cx3="http://schemas.microsoft.com/office/drawing/2016/5/9/chartex" xmlns:cx2="http://schemas.microsoft.com/office/drawing/2015/10/21/chartex" xmlns:cx1="http://schemas.microsoft.com/office/drawing/2015/9/8/chartex" xmlns:cx="http://schemas.microsoft.com/office/drawing/2014/chartex">
+          <mc:Fallback>
             <w:pict>
-              <v:shapetype w14:anchorId="69A614C5" id="_x0000_t202" coordsize="21600,21600" o:spt="202" path="m,l,21600r21600,l21600,xe">
+              <v:shapetype w14:anchorId="5356280D" id="_x0000_t202" coordsize="21600,21600" o:spt="202" path="m,l,21600r21600,l21600,xe">
                 <v:stroke joinstyle="miter"/>
                 <v:path gradientshapeok="t" o:connecttype="rect"/>
               </v:shapetype>
-              <v:shape id="Text Box 2" o:spid="_x0000_s1026" type="#_x0000_t202" alt="Document title" style="position:absolute;margin-left:5.3pt;margin-top:0;width:56.5pt;height:297.2pt;z-index:-251657216;visibility:visible;mso-wrap-style:square;mso-width-percent:150;mso-height-percent:0;mso-wrap-distance-left:9pt;mso-wrap-distance-top:0;mso-wrap-distance-right:9pt;mso-wrap-distance-bottom:0;mso-position-horizontal:right;mso-position-horizontal-relative:left-margin-area;mso-position-vertical:top;mso-position-vertical-relative:margin;mso-width-percent:150;mso-height-percent:0;mso-width-relative:margin;mso-height-relative:margin;v-text-anchor:bottom" o:gfxdata="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" filled="f" stroked="f" strokeweight=".5pt">
+              <v:shape id="Text Box 2" o:spid="_x0000_s1026" type="#_x0000_t202" alt="Document title" style="position:absolute;margin-left:5.3pt;margin-top:0;width:56.5pt;height:297.2pt;z-index:-251657216;visibility:visible;mso-wrap-style:square;mso-width-percent:150;mso-height-percent:0;mso-wrap-distance-left:9pt;mso-wrap-distance-top:0;mso-wrap-distance-right:9pt;mso-wrap-distance-bottom:0;mso-position-horizontal:right;mso-position-horizontal-relative:left-margin-area;mso-position-vertical:top;mso-position-vertical-relative:margin;mso-width-percent:150;mso-height-percent:0;mso-width-relative:margin;mso-height-relative:margin;v-text-anchor:bottom" o:gfxdata="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" filled="f" stroked="f" strokeweight=".5pt">
                 <v:textbox style="layout-flow:vertical;mso-layout-flow-alt:bottom-to-top;mso-fit-shape-to-text:t" inset="0,14.4pt,18pt">
                   <w:txbxContent>
                     <w:p>
                       <w:pPr>
-                        <w:pStyle w:val="Titel"/>
+                        <w:pStyle w:val="Title"/>
                         <w:jc w:val="left"/>
                         <w:rPr>
                           <w:lang w:val="nl-NL"/>
@@ -274,7 +302,7 @@
             <w:rPr>
               <w:lang w:val="nl-NL"/>
             </w:rPr>
-            <w:t>Steijlen</w:t>
+            <w:t xml:space="preserve">Tacoma </w:t>
           </w:r>
         </w:sdtContent>
       </w:sdt>
@@ -395,7 +423,7 @@
               <w:docPart w:val="6C991FC93559D24A8FF1592129C8C934"/>
             </w:placeholder>
             <w:dataBinding w:prefixMappings="xmlns:ns0='http://schemas.microsoft.com/office/2006/coverPageProps' " w:xpath="/ns0:CoverPageProperties[1]/ns0:PublishDate[1]" w:storeItemID="{55AF091B-3C7A-41E3-B477-F2FDAA23CFDA}"/>
-            <w:date w:fullDate="2018-09-03T00:00:00Z">
+            <w:date w:fullDate="2019-04-01T00:00:00Z">
               <w:dateFormat w:val="MMMM d, yyyy"/>
               <w:lid w:val="en-US"/>
               <w:storeMappedDataAs w:val="dateTime"/>
@@ -423,7 +451,7 @@
                   </w:rPr>
                 </w:pPr>
                 <w:r>
-                  <w:t>September 3, 2018</w:t>
+                  <w:t>April 1, 2019</w:t>
                 </w:r>
               </w:p>
             </w:tc>
@@ -464,36 +492,38 @@
                     <w:lang w:val="nl-NL"/>
                   </w:rPr>
                 </w:pPr>
+                <w:proofErr w:type="spellStart"/>
                 <w:r>
                   <w:rPr>
                     <w:color w:val="auto"/>
-                    <w:lang w:val="en-GB"/>
+                    <w:lang w:val="nl-NL"/>
                   </w:rPr>
-                  <w:t xml:space="preserve">De Aquarium specialist </w:t>
+                  <w:t>Telri</w:t>
                 </w:r>
+                <w:proofErr w:type="spellEnd"/>
                 <w:r>
                   <w:rPr>
                     <w:color w:val="auto"/>
-                    <w:lang w:val="en-GB"/>
+                    <w:lang w:val="nl-NL"/>
                   </w:rPr>
                   <w:br/>
-                  <w:t>(Youri, Tao en Kelvin)</w:t>
+                  <w:t xml:space="preserve">Heer </w:t>
                 </w:r>
+                <w:proofErr w:type="spellStart"/>
                 <w:r>
                   <w:rPr>
                     <w:color w:val="auto"/>
-                    <w:lang w:val="en-GB"/>
+                    <w:lang w:val="nl-NL"/>
                   </w:rPr>
-                  <w:br/>
-                  <w:t>Heer bokelweg 255</w:t>
+                  <w:t>Bokelweg</w:t>
                 </w:r>
+                <w:proofErr w:type="spellEnd"/>
                 <w:r>
                   <w:rPr>
                     <w:color w:val="auto"/>
-                    <w:lang w:val="en-GB"/>
+                    <w:lang w:val="nl-NL"/>
                   </w:rPr>
-                  <w:br/>
-                  <w:t>Rotterdam</w:t>
+                  <w:t xml:space="preserve"> 255, 3032 AD Rotterdam</w:t>
                 </w:r>
               </w:p>
             </w:sdtContent>
@@ -537,7 +567,7 @@
                   <w:rPr>
                     <w:lang w:val="nl-NL"/>
                   </w:rPr>
-                  <w:t>Steijlen</w:t>
+                  <w:t xml:space="preserve">Tacoma </w:t>
                 </w:r>
               </w:sdtContent>
             </w:sdt>
@@ -568,16 +598,23 @@
                 </w:pPr>
                 <w:r>
                   <w:rPr>
-                    <w:lang w:val="en-GB"/>
+                    <w:lang w:val="nl-NL"/>
                   </w:rPr>
-                  <w:t>Vrouw pokelweg 62</w:t>
+                  <w:t xml:space="preserve">Heer </w:t>
                 </w:r>
+                <w:proofErr w:type="spellStart"/>
                 <w:r>
                   <w:rPr>
-                    <w:lang w:val="en-GB"/>
+                    <w:lang w:val="nl-NL"/>
                   </w:rPr>
-                  <w:br/>
-                  <w:t>Rotterdam</w:t>
+                  <w:t>Bokelweg</w:t>
+                </w:r>
+                <w:proofErr w:type="spellEnd"/>
+                <w:r>
+                  <w:rPr>
+                    <w:lang w:val="nl-NL"/>
+                  </w:rPr>
+                  <w:t xml:space="preserve"> 255, 3032 AD Rotterdam</w:t>
                 </w:r>
               </w:p>
             </w:sdtContent>
@@ -654,7 +691,7 @@
                 <w:b/>
                 <w:lang w:val="nl-NL"/>
               </w:rPr>
-              <w:t>Steijlen</w:t>
+              <w:t>Tacoma</w:t>
             </w:r>
           </w:p>
           <w:p>
@@ -803,7 +840,7 @@
                 <w:b/>
                 <w:lang w:val="nl-NL"/>
               </w:rPr>
-              <w:t>De helft van de prijs dient u vooraf te betalen.</w:t>
+              <w:t xml:space="preserve">Wij vragen om minimaal een 6 als eindcijfer te krijgen </w:t>
             </w:r>
           </w:p>
           <w:p>
@@ -894,8 +931,6 @@
           <w:lang w:val="nl-NL"/>
         </w:rPr>
       </w:pPr>
-      <w:bookmarkStart w:id="0" w:name="_GoBack"/>
-      <w:bookmarkEnd w:id="0"/>
       <w:r>
         <w:rPr>
           <w:lang w:val="nl-NL"/>
@@ -913,7 +948,49 @@
         <w:rPr>
           <w:lang w:val="nl-NL"/>
         </w:rPr>
-        <w:t>Wij zijn met elkaar overeengekomen dat wij voor u een game en een website ontwikkelen. Bij de ontwikkeling van de game zullen wij een zelfde style hanteren op de website zoals ook in de game. De game stellen wij via de wensite beschikbaar en kan door iedereen online worden gespeeld. Op de website kunt u ook inloggen om vervolgens artikelen te kopen. Deze artikelen kunnen door de admin worden onderhouden.</w:t>
+        <w:t xml:space="preserve">Wij zijn met elkaar overeengekomen dat wij voor u een game en een website ontwikkelen. Bij de ontwikkeling van de game zullen wij een zelfde </w:t>
+      </w:r>
+      <w:proofErr w:type="spellStart"/>
+      <w:r>
+        <w:rPr>
+          <w:lang w:val="nl-NL"/>
+        </w:rPr>
+        <w:t>style</w:t>
+      </w:r>
+      <w:proofErr w:type="spellEnd"/>
+      <w:r>
+        <w:rPr>
+          <w:lang w:val="nl-NL"/>
+        </w:rPr>
+        <w:t xml:space="preserve"> hanteren op de website zoals ook in de game. De game stellen wij via de </w:t>
+      </w:r>
+      <w:proofErr w:type="spellStart"/>
+      <w:r>
+        <w:rPr>
+          <w:lang w:val="nl-NL"/>
+        </w:rPr>
+        <w:t>wensite</w:t>
+      </w:r>
+      <w:proofErr w:type="spellEnd"/>
+      <w:r>
+        <w:rPr>
+          <w:lang w:val="nl-NL"/>
+        </w:rPr>
+        <w:t xml:space="preserve"> beschikbaar en kan door iedereen online worden gespeeld. Op de website kunt u ook inloggen om vervolgens artikelen te kopen. Deze artikelen kunnen door de </w:t>
+      </w:r>
+      <w:proofErr w:type="spellStart"/>
+      <w:r>
+        <w:rPr>
+          <w:lang w:val="nl-NL"/>
+        </w:rPr>
+        <w:t>admin</w:t>
+      </w:r>
+      <w:proofErr w:type="spellEnd"/>
+      <w:r>
+        <w:rPr>
+          <w:lang w:val="nl-NL"/>
+        </w:rPr>
+        <w:t xml:space="preserve"> worden onderhouden.</w:t>
       </w:r>
     </w:p>
     <w:p>
@@ -937,10 +1014,83 @@
           <w:lang w:val="nl-NL"/>
         </w:rPr>
       </w:pPr>
+    </w:p>
+    <w:p>
+      <w:pPr>
+        <w:pStyle w:val="FormHeading"/>
+        <w:ind w:left="720"/>
+        <w:rPr>
+          <w:lang w:val="nl-NL"/>
+        </w:rPr>
+      </w:pPr>
+    </w:p>
+    <w:p>
+      <w:pPr>
+        <w:pStyle w:val="FormHeading"/>
+        <w:ind w:left="720"/>
+        <w:rPr>
+          <w:lang w:val="nl-NL"/>
+        </w:rPr>
+      </w:pPr>
+    </w:p>
+    <w:p>
+      <w:pPr>
+        <w:pStyle w:val="FormHeading"/>
+        <w:ind w:left="720"/>
+        <w:rPr>
+          <w:lang w:val="nl-NL"/>
+        </w:rPr>
+      </w:pPr>
+    </w:p>
+    <w:p>
+      <w:pPr>
+        <w:pStyle w:val="FormHeading"/>
+        <w:ind w:left="720"/>
+        <w:rPr>
+          <w:lang w:val="nl-NL"/>
+        </w:rPr>
+      </w:pPr>
+    </w:p>
+    <w:p>
+      <w:pPr>
+        <w:pStyle w:val="FormHeading"/>
+        <w:ind w:left="720"/>
+        <w:rPr>
+          <w:lang w:val="nl-NL"/>
+        </w:rPr>
+      </w:pPr>
+    </w:p>
+    <w:p>
+      <w:pPr>
+        <w:pStyle w:val="FormHeading"/>
+        <w:ind w:left="720"/>
+        <w:rPr>
+          <w:lang w:val="nl-NL"/>
+        </w:rPr>
+      </w:pPr>
+    </w:p>
+    <w:p>
+      <w:pPr>
+        <w:pStyle w:val="FormHeading"/>
+        <w:ind w:left="720"/>
+        <w:rPr>
+          <w:lang w:val="nl-NL"/>
+        </w:rPr>
+      </w:pPr>
+    </w:p>
+    <w:p>
+      <w:pPr>
+        <w:pStyle w:val="FormHeading"/>
+        <w:ind w:left="720"/>
+        <w:rPr>
+          <w:lang w:val="nl-NL"/>
+        </w:rPr>
+      </w:pPr>
       <w:r>
         <w:rPr>
           <w:lang w:val="nl-NL"/>
         </w:rPr>
+        <w:lastRenderedPageBreak/>
         <w:t>Eisen</w:t>
       </w:r>
     </w:p>
@@ -963,15 +1113,7 @@
           <w:color w:val="4C483D" w:themeColor="text2"/>
           <w:lang w:val="nl-NL"/>
         </w:rPr>
-        <w:t>Het font wordt Pixel en arial</w:t>
-      </w:r>
-      <w:r>
-        <w:rPr>
-          <w:rFonts w:asciiTheme="minorHAnsi" w:eastAsiaTheme="minorEastAsia" w:hAnsiTheme="minorHAnsi" w:cstheme="minorBidi"/>
-          <w:color w:val="4C483D" w:themeColor="text2"/>
-          <w:lang w:val="nl-NL"/>
-        </w:rPr>
-        <w:t>.</w:t>
+        <w:t>De website wordt door de programmeurs gemaakt.</w:t>
       </w:r>
     </w:p>
     <w:p>
@@ -989,13 +1131,13 @@
         <w:rPr>
           <w:lang w:val="nl-NL"/>
         </w:rPr>
-        <w:t>Je kan inlogen met een login system en registeren</w:t>
+        <w:t>Je kan inlogen me</w:t>
       </w:r>
       <w:r>
         <w:rPr>
           <w:lang w:val="nl-NL"/>
         </w:rPr>
-        <w:t>.</w:t>
+        <w:t>t een login system.</w:t>
       </w:r>
     </w:p>
     <w:p>
@@ -1006,6 +1148,8 @@
           <w:numId w:val="5"/>
         </w:numPr>
         <w:rPr>
+          <w:b/>
+          <w:u w:val="single"/>
           <w:lang w:val="nl-NL"/>
         </w:rPr>
       </w:pPr>
@@ -1013,13 +1157,7 @@
         <w:rPr>
           <w:lang w:val="nl-NL"/>
         </w:rPr>
-        <w:t>Je kan het spel op de website</w:t>
-      </w:r>
-      <w:r>
-        <w:rPr>
-          <w:lang w:val="nl-NL"/>
-        </w:rPr>
-        <w:t xml:space="preserve"> gespeeld worden.</w:t>
+        <w:t>Je kunt producten kopen.</w:t>
       </w:r>
     </w:p>
     <w:p>
@@ -1037,46 +1175,21 @@
         <w:rPr>
           <w:lang w:val="nl-NL"/>
         </w:rPr>
-        <w:t xml:space="preserve">Je kan </w:t>
+        <w:t xml:space="preserve">De </w:t>
       </w:r>
+      <w:proofErr w:type="spellStart"/>
       <w:r>
         <w:rPr>
-          <w:b/>
-          <w:u w:val="single"/>
-          <w:lang w:val="nl-NL"/>
-        </w:rPr>
-        <w:t>alleen</w:t>
+          <w:lang w:val="nl-NL"/>
+        </w:rPr>
+        <w:t>admin</w:t>
       </w:r>
+      <w:proofErr w:type="spellEnd"/>
       <w:r>
         <w:rPr>
-          <w:b/>
-          <w:lang w:val="nl-NL"/>
-        </w:rPr>
-        <w:t xml:space="preserve"> </w:t>
-      </w:r>
-      <w:r>
-        <w:rPr>
-          <w:lang w:val="nl-NL"/>
-        </w:rPr>
-        <w:t>b</w:t>
-      </w:r>
-      <w:r>
-        <w:rPr>
-          <w:lang w:val="nl-NL"/>
-        </w:rPr>
-        <w:t>ij</w:t>
-      </w:r>
-      <w:r>
-        <w:rPr>
-          <w:lang w:val="nl-NL"/>
-        </w:rPr>
-        <w:t xml:space="preserve"> de shop als je ingelogd bent</w:t>
-      </w:r>
-      <w:r>
-        <w:rPr>
-          <w:lang w:val="nl-NL"/>
-        </w:rPr>
-        <w:t>.</w:t>
+          <w:lang w:val="nl-NL"/>
+        </w:rPr>
+        <w:t xml:space="preserve"> kan producten toevoegen.</w:t>
       </w:r>
     </w:p>
     <w:p>
@@ -1094,27 +1207,7 @@
         <w:rPr>
           <w:lang w:val="nl-NL"/>
         </w:rPr>
-        <w:t>Admin kan producten toevoegen en verwijderen</w:t>
-      </w:r>
-      <w:r>
-        <w:rPr>
-          <w:lang w:val="nl-NL"/>
-        </w:rPr>
-        <w:t>.</w:t>
-      </w:r>
-    </w:p>
-    <w:p>
-      <w:pPr>
-        <w:pStyle w:val="ListParagraph"/>
-        <w:rPr>
-          <w:lang w:val="nl-NL"/>
-        </w:rPr>
-      </w:pPr>
-      <w:r>
-        <w:rPr>
-          <w:lang w:val="nl-NL"/>
-        </w:rPr>
-        <w:t>EXTRA:</w:t>
+        <w:t>De leerling krijgt zijn kaart via email als hij een kaart succesvol heeft gekocht en betaald.</w:t>
       </w:r>
     </w:p>
     <w:p>
@@ -1132,13 +1225,59 @@
         <w:rPr>
           <w:lang w:val="nl-NL"/>
         </w:rPr>
-        <w:t>Artikelen kunnen gekocht worden</w:t>
+        <w:t>Betaal systeem.</w:t>
       </w:r>
+    </w:p>
+    <w:p>
+      <w:pPr>
+        <w:pStyle w:val="ListParagraph"/>
+        <w:numPr>
+          <w:ilvl w:val="0"/>
+          <w:numId w:val="5"/>
+        </w:numPr>
+        <w:rPr>
+          <w:lang w:val="nl-NL"/>
+        </w:rPr>
+      </w:pPr>
       <w:r>
         <w:rPr>
           <w:lang w:val="nl-NL"/>
         </w:rPr>
-        <w:t xml:space="preserve"> met PayPal (Iets anders al het lukt)</w:t>
+        <w:t>Trailer zetten van de game op de website.</w:t>
+      </w:r>
+      <w:bookmarkStart w:id="0" w:name="_GoBack"/>
+      <w:bookmarkEnd w:id="0"/>
+    </w:p>
+    <w:p>
+      <w:pPr>
+        <w:pStyle w:val="ListParagraph"/>
+        <w:rPr>
+          <w:lang w:val="nl-NL"/>
+        </w:rPr>
+      </w:pPr>
+      <w:r>
+        <w:rPr>
+          <w:lang w:val="nl-NL"/>
+        </w:rPr>
+        <w:t>EXTRA:</w:t>
+      </w:r>
+    </w:p>
+    <w:p>
+      <w:pPr>
+        <w:pStyle w:val="ListParagraph"/>
+        <w:numPr>
+          <w:ilvl w:val="0"/>
+          <w:numId w:val="5"/>
+        </w:numPr>
+        <w:rPr>
+          <w:lang w:val="nl-NL"/>
+        </w:rPr>
+      </w:pPr>
+      <w:r>
+        <w:rPr>
+          <w:lang w:val="nl-NL"/>
+        </w:rPr>
+        <w:t>Forum</w:t>
       </w:r>
       <w:r>
         <w:rPr>
@@ -1231,19 +1370,22 @@
     <w:tbl>
       <w:tblPr>
         <w:tblStyle w:val="TableGrid"/>
-        <w:tblW w:w="0" w:type="auto"/>
+        <w:tblW w:w="9084" w:type="dxa"/>
         <w:tblLook w:val="04A0" w:firstRow="1" w:lastRow="0" w:firstColumn="1" w:lastColumn="0" w:noHBand="0" w:noVBand="1"/>
       </w:tblPr>
       <w:tblGrid>
-        <w:gridCol w:w="2132"/>
-        <w:gridCol w:w="816"/>
-        <w:gridCol w:w="3021"/>
-        <w:gridCol w:w="3021"/>
+        <w:gridCol w:w="2154"/>
+        <w:gridCol w:w="824"/>
+        <w:gridCol w:w="3053"/>
+        <w:gridCol w:w="3053"/>
       </w:tblGrid>
       <w:tr>
+        <w:trPr>
+          <w:trHeight w:val="327"/>
+        </w:trPr>
         <w:tc>
           <w:tcPr>
-            <w:tcW w:w="2132" w:type="dxa"/>
+            <w:tcW w:w="2154" w:type="dxa"/>
           </w:tcPr>
           <w:p>
             <w:pPr>
@@ -1261,7 +1403,7 @@
         </w:tc>
         <w:tc>
           <w:tcPr>
-            <w:tcW w:w="816" w:type="dxa"/>
+            <w:tcW w:w="824" w:type="dxa"/>
           </w:tcPr>
           <w:p>
             <w:pPr>
@@ -1279,7 +1421,7 @@
         </w:tc>
         <w:tc>
           <w:tcPr>
-            <w:tcW w:w="3021" w:type="dxa"/>
+            <w:tcW w:w="3053" w:type="dxa"/>
           </w:tcPr>
           <w:p>
             <w:pPr>
@@ -1297,7 +1439,7 @@
         </w:tc>
         <w:tc>
           <w:tcPr>
-            <w:tcW w:w="3021" w:type="dxa"/>
+            <w:tcW w:w="3053" w:type="dxa"/>
           </w:tcPr>
           <w:p>
             <w:pPr>
@@ -1315,9 +1457,12 @@
         </w:tc>
       </w:tr>
       <w:tr>
+        <w:trPr>
+          <w:trHeight w:val="309"/>
+        </w:trPr>
         <w:tc>
           <w:tcPr>
-            <w:tcW w:w="2132" w:type="dxa"/>
+            <w:tcW w:w="2154" w:type="dxa"/>
           </w:tcPr>
           <w:p>
             <w:pPr>
@@ -1335,7 +1480,7 @@
         </w:tc>
         <w:tc>
           <w:tcPr>
-            <w:tcW w:w="816" w:type="dxa"/>
+            <w:tcW w:w="824" w:type="dxa"/>
           </w:tcPr>
           <w:p>
             <w:pPr>
@@ -1359,7 +1504,7 @@
         </w:tc>
         <w:tc>
           <w:tcPr>
-            <w:tcW w:w="3021" w:type="dxa"/>
+            <w:tcW w:w="3053" w:type="dxa"/>
           </w:tcPr>
           <w:p>
             <w:pPr>
@@ -1377,7 +1522,7 @@
         </w:tc>
         <w:tc>
           <w:tcPr>
-            <w:tcW w:w="3021" w:type="dxa"/>
+            <w:tcW w:w="3053" w:type="dxa"/>
           </w:tcPr>
           <w:p>
             <w:pPr>
@@ -1395,101 +1540,42 @@
               <w:rPr>
                 <w:lang w:val="nl-NL"/>
               </w:rPr>
-              <w:t xml:space="preserve"> 8500,- (8,5 Web)</w:t>
+              <w:t xml:space="preserve"> </w:t>
+            </w:r>
+            <w:r>
+              <w:rPr>
+                <w:lang w:val="nl-NL"/>
+              </w:rPr>
+              <w:t>75</w:t>
+            </w:r>
+            <w:r>
+              <w:rPr>
+                <w:lang w:val="nl-NL"/>
+              </w:rPr>
+              <w:t>00,- (</w:t>
+            </w:r>
+            <w:r>
+              <w:rPr>
+                <w:lang w:val="nl-NL"/>
+              </w:rPr>
+              <w:t>7.5</w:t>
+            </w:r>
+            <w:r>
+              <w:rPr>
+                <w:lang w:val="nl-NL"/>
+              </w:rPr>
+              <w:t xml:space="preserve"> Web)</w:t>
             </w:r>
           </w:p>
         </w:tc>
       </w:tr>
       <w:tr>
+        <w:trPr>
+          <w:trHeight w:val="327"/>
+        </w:trPr>
         <w:tc>
           <w:tcPr>
-            <w:tcW w:w="2132" w:type="dxa"/>
-          </w:tcPr>
-          <w:p>
-            <w:pPr>
-              <w:rPr>
-                <w:lang w:val="nl-NL"/>
-              </w:rPr>
-            </w:pPr>
-            <w:r>
-              <w:rPr>
-                <w:lang w:val="nl-NL"/>
-              </w:rPr>
-              <w:t>uurtarief</w:t>
-            </w:r>
-          </w:p>
-        </w:tc>
-        <w:tc>
-          <w:tcPr>
-            <w:tcW w:w="816" w:type="dxa"/>
-          </w:tcPr>
-          <w:p>
-            <w:pPr>
-              <w:rPr>
-                <w:lang w:val="nl-NL"/>
-              </w:rPr>
-            </w:pPr>
-            <w:r>
-              <w:rPr>
-                <w:lang w:val="nl-NL"/>
-              </w:rPr>
-              <w:t>€</w:t>
-            </w:r>
-            <w:r>
-              <w:rPr>
-                <w:lang w:val="nl-NL"/>
-              </w:rPr>
-              <w:t xml:space="preserve"> 200,-</w:t>
-            </w:r>
-          </w:p>
-        </w:tc>
-        <w:tc>
-          <w:tcPr>
-            <w:tcW w:w="3021" w:type="dxa"/>
-          </w:tcPr>
-          <w:p>
-            <w:pPr>
-              <w:rPr>
-                <w:lang w:val="nl-NL"/>
-              </w:rPr>
-            </w:pPr>
-            <w:r>
-              <w:rPr>
-                <w:lang w:val="nl-NL"/>
-              </w:rPr>
-              <w:t>42,5 uur voor de Game</w:t>
-            </w:r>
-          </w:p>
-        </w:tc>
-        <w:tc>
-          <w:tcPr>
-            <w:tcW w:w="3021" w:type="dxa"/>
-          </w:tcPr>
-          <w:p>
-            <w:pPr>
-              <w:rPr>
-                <w:lang w:val="nl-NL"/>
-              </w:rPr>
-            </w:pPr>
-            <w:r>
-              <w:rPr>
-                <w:lang w:val="nl-NL"/>
-              </w:rPr>
-              <w:t>€</w:t>
-            </w:r>
-            <w:r>
-              <w:rPr>
-                <w:lang w:val="nl-NL"/>
-              </w:rPr>
-              <w:t xml:space="preserve"> 8500,- (8,5 Game)</w:t>
-            </w:r>
-          </w:p>
-        </w:tc>
-      </w:tr>
-      <w:tr>
-        <w:tc>
-          <w:tcPr>
-            <w:tcW w:w="2132" w:type="dxa"/>
+            <w:tcW w:w="2154" w:type="dxa"/>
           </w:tcPr>
           <w:p>
             <w:pPr>
@@ -1501,7 +1587,7 @@
         </w:tc>
         <w:tc>
           <w:tcPr>
-            <w:tcW w:w="816" w:type="dxa"/>
+            <w:tcW w:w="824" w:type="dxa"/>
           </w:tcPr>
           <w:p>
             <w:pPr>
@@ -1513,7 +1599,7 @@
         </w:tc>
         <w:tc>
           <w:tcPr>
-            <w:tcW w:w="3021" w:type="dxa"/>
+            <w:tcW w:w="3053" w:type="dxa"/>
           </w:tcPr>
           <w:p>
             <w:pPr>
@@ -1531,7 +1617,7 @@
         </w:tc>
         <w:tc>
           <w:tcPr>
-            <w:tcW w:w="3021" w:type="dxa"/>
+            <w:tcW w:w="3053" w:type="dxa"/>
           </w:tcPr>
           <w:p>
             <w:pPr>
@@ -1549,7 +1635,13 @@
               <w:rPr>
                 <w:lang w:val="nl-NL"/>
               </w:rPr>
-              <w:t xml:space="preserve"> 17.000,-</w:t>
+              <w:t xml:space="preserve"> </w:t>
+            </w:r>
+            <w:r>
+              <w:rPr>
+                <w:lang w:val="nl-NL"/>
+              </w:rPr>
+              <w:t>7700,-</w:t>
             </w:r>
           </w:p>
         </w:tc>
@@ -1616,7 +1708,7 @@
           <w:placeholder>
             <w:docPart w:val="125864BD94E8434D8A4846C866A99223"/>
           </w:placeholder>
-          <w:date w:fullDate="2018-11-19T00:00:00Z">
+          <w:date w:fullDate="2019-05-06T00:00:00Z">
             <w:dateFormat w:val="MMMM d, yyyy"/>
             <w:lid w:val="en-US"/>
             <w:storeMappedDataAs w:val="dateTime"/>
@@ -1629,7 +1721,7 @@
             <w:rPr>
               <w:lang w:val="nl-NL"/>
             </w:rPr>
-            <w:t>November 19, 2018</w:t>
+            <w:t>May 6, 2019</w:t>
           </w:r>
         </w:sdtContent>
       </w:sdt>
@@ -1810,7 +1902,7 @@
 </file>
 
 <file path=word/endnotes.xml><?xml version="1.0" encoding="utf-8"?>
-<w:endnotes xmlns:wpc="http://schemas.microsoft.com/office/word/2010/wordprocessingCanvas" xmlns:mo="http://schemas.microsoft.com/office/mac/office/2008/main" xmlns:mc="http://schemas.openxmlformats.org/markup-compatibility/2006" xmlns:mv="urn:schemas-microsoft-com:mac:vml" xmlns:o="urn:schemas-microsoft-com:office:office" xmlns:r="http://schemas.openxmlformats.org/officeDocument/2006/relationships" xmlns:m="http://schemas.openxmlformats.org/officeDocument/2006/math" xmlns:v="urn:schemas-microsoft-com:vml" xmlns:wp14="http://schemas.microsoft.com/office/word/2010/wordprocessingDrawing" xmlns:wp="http://schemas.openxmlformats.org/drawingml/2006/wordprocessingDrawing" xmlns:w10="urn:schemas-microsoft-com:office:word" xmlns:w="http://schemas.openxmlformats.org/wordprocessingml/2006/main" xmlns:w14="http://schemas.microsoft.com/office/word/2010/wordml" xmlns:w15="http://schemas.microsoft.com/office/word/2012/wordml" xmlns:wpg="http://schemas.microsoft.com/office/word/2010/wordprocessingGroup" xmlns:wpi="http://schemas.microsoft.com/office/word/2010/wordprocessingInk" xmlns:wne="http://schemas.microsoft.com/office/word/2006/wordml" xmlns:wps="http://schemas.microsoft.com/office/word/2010/wordprocessingShape" mc:Ignorable="w14 w15 wp14">
+<w:endnotes xmlns:wpc="http://schemas.microsoft.com/office/word/2010/wordprocessingCanvas" xmlns:cx="http://schemas.microsoft.com/office/drawing/2014/chartex" xmlns:cx1="http://schemas.microsoft.com/office/drawing/2015/9/8/chartex" xmlns:cx2="http://schemas.microsoft.com/office/drawing/2015/10/21/chartex" xmlns:cx3="http://schemas.microsoft.com/office/drawing/2016/5/9/chartex" xmlns:cx4="http://schemas.microsoft.com/office/drawing/2016/5/10/chartex" xmlns:cx5="http://schemas.microsoft.com/office/drawing/2016/5/11/chartex" xmlns:cx6="http://schemas.microsoft.com/office/drawing/2016/5/12/chartex" xmlns:cx7="http://schemas.microsoft.com/office/drawing/2016/5/13/chartex" xmlns:cx8="http://schemas.microsoft.com/office/drawing/2016/5/14/chartex" xmlns:mc="http://schemas.openxmlformats.org/markup-compatibility/2006" xmlns:aink="http://schemas.microsoft.com/office/drawing/2016/ink" xmlns:am3d="http://schemas.microsoft.com/office/drawing/2017/model3d" xmlns:o="urn:schemas-microsoft-com:office:office" xmlns:r="http://schemas.openxmlformats.org/officeDocument/2006/relationships" xmlns:m="http://schemas.openxmlformats.org/officeDocument/2006/math" xmlns:v="urn:schemas-microsoft-com:vml" xmlns:wp14="http://schemas.microsoft.com/office/word/2010/wordprocessingDrawing" xmlns:wp="http://schemas.openxmlformats.org/drawingml/2006/wordprocessingDrawing" xmlns:w10="urn:schemas-microsoft-com:office:word" xmlns:w="http://schemas.openxmlformats.org/wordprocessingml/2006/main" xmlns:w14="http://schemas.microsoft.com/office/word/2010/wordml" xmlns:w15="http://schemas.microsoft.com/office/word/2012/wordml" xmlns:w16cid="http://schemas.microsoft.com/office/word/2016/wordml/cid" xmlns:w16se="http://schemas.microsoft.com/office/word/2015/wordml/symex" xmlns:wpg="http://schemas.microsoft.com/office/word/2010/wordprocessingGroup" xmlns:wpi="http://schemas.microsoft.com/office/word/2010/wordprocessingInk" xmlns:wne="http://schemas.microsoft.com/office/word/2006/wordml" xmlns:wps="http://schemas.microsoft.com/office/word/2010/wordprocessingShape" mc:Ignorable="w14 w15 w16se w16cid wp14">
   <w:endnote w:type="separator" w:id="-1">
     <w:p>
       <w:pPr>
@@ -1835,7 +1927,7 @@
 </file>
 
 <file path=word/footer1.xml><?xml version="1.0" encoding="utf-8"?>
-<w:ftr xmlns:wpc="http://schemas.microsoft.com/office/word/2010/wordprocessingCanvas" xmlns:mo="http://schemas.microsoft.com/office/mac/office/2008/main" xmlns:mc="http://schemas.openxmlformats.org/markup-compatibility/2006" xmlns:mv="urn:schemas-microsoft-com:mac:vml" xmlns:o="urn:schemas-microsoft-com:office:office" xmlns:r="http://schemas.openxmlformats.org/officeDocument/2006/relationships" xmlns:m="http://schemas.openxmlformats.org/officeDocument/2006/math" xmlns:v="urn:schemas-microsoft-com:vml" xmlns:wp14="http://schemas.microsoft.com/office/word/2010/wordprocessingDrawing" xmlns:wp="http://schemas.openxmlformats.org/drawingml/2006/wordprocessingDrawing" xmlns:w10="urn:schemas-microsoft-com:office:word" xmlns:w="http://schemas.openxmlformats.org/wordprocessingml/2006/main" xmlns:w14="http://schemas.microsoft.com/office/word/2010/wordml" xmlns:w15="http://schemas.microsoft.com/office/word/2012/wordml" xmlns:wpg="http://schemas.microsoft.com/office/word/2010/wordprocessingGroup" xmlns:wpi="http://schemas.microsoft.com/office/word/2010/wordprocessingInk" xmlns:wne="http://schemas.microsoft.com/office/word/2006/wordml" xmlns:wps="http://schemas.microsoft.com/office/word/2010/wordprocessingShape" mc:Ignorable="w14 w15 wp14">
+<w:ftr xmlns:wpc="http://schemas.microsoft.com/office/word/2010/wordprocessingCanvas" xmlns:cx="http://schemas.microsoft.com/office/drawing/2014/chartex" xmlns:cx1="http://schemas.microsoft.com/office/drawing/2015/9/8/chartex" xmlns:cx2="http://schemas.microsoft.com/office/drawing/2015/10/21/chartex" xmlns:cx3="http://schemas.microsoft.com/office/drawing/2016/5/9/chartex" xmlns:cx4="http://schemas.microsoft.com/office/drawing/2016/5/10/chartex" xmlns:cx5="http://schemas.microsoft.com/office/drawing/2016/5/11/chartex" xmlns:cx6="http://schemas.microsoft.com/office/drawing/2016/5/12/chartex" xmlns:cx7="http://schemas.microsoft.com/office/drawing/2016/5/13/chartex" xmlns:cx8="http://schemas.microsoft.com/office/drawing/2016/5/14/chartex" xmlns:mc="http://schemas.openxmlformats.org/markup-compatibility/2006" xmlns:aink="http://schemas.microsoft.com/office/drawing/2016/ink" xmlns:am3d="http://schemas.microsoft.com/office/drawing/2017/model3d" xmlns:o="urn:schemas-microsoft-com:office:office" xmlns:r="http://schemas.openxmlformats.org/officeDocument/2006/relationships" xmlns:m="http://schemas.openxmlformats.org/officeDocument/2006/math" xmlns:v="urn:schemas-microsoft-com:vml" xmlns:wp14="http://schemas.microsoft.com/office/word/2010/wordprocessingDrawing" xmlns:wp="http://schemas.openxmlformats.org/drawingml/2006/wordprocessingDrawing" xmlns:w10="urn:schemas-microsoft-com:office:word" xmlns:w="http://schemas.openxmlformats.org/wordprocessingml/2006/main" xmlns:w14="http://schemas.microsoft.com/office/word/2010/wordml" xmlns:w15="http://schemas.microsoft.com/office/word/2012/wordml" xmlns:w16cid="http://schemas.microsoft.com/office/word/2016/wordml/cid" xmlns:w16se="http://schemas.microsoft.com/office/word/2015/wordml/symex" xmlns:wpg="http://schemas.microsoft.com/office/word/2010/wordprocessingGroup" xmlns:wpi="http://schemas.microsoft.com/office/word/2010/wordprocessingInk" xmlns:wne="http://schemas.microsoft.com/office/word/2006/wordml" xmlns:wps="http://schemas.microsoft.com/office/word/2010/wordprocessingShape" mc:Ignorable="w14 w15 w16se w16cid wp14">
   <w:p>
     <w:pPr>
       <w:pStyle w:val="Footer"/>
@@ -1939,10 +2031,7 @@
                                   <w:sdtEndPr/>
                                   <w:sdtContent>
                                     <w:r>
-                                      <w:rPr>
-                                        <w:lang w:val="en-GB"/>
-                                      </w:rPr>
-                                      <w:t>Steijlen</w:t>
+                                      <w:t xml:space="preserve">Tacoma </w:t>
                                     </w:r>
                                   </w:sdtContent>
                                 </w:sdt>
@@ -1964,7 +2053,7 @@
                                       <w:docPart w:val="6C991FC93559D24A8FF1592129C8C934"/>
                                     </w:placeholder>
                                     <w:dataBinding w:prefixMappings="xmlns:ns0='http://schemas.microsoft.com/office/2006/coverPageProps' " w:xpath="/ns0:CoverPageProperties[1]/ns0:PublishDate[1]" w:storeItemID="{55AF091B-3C7A-41E3-B477-F2FDAA23CFDA}"/>
-                                    <w:date w:fullDate="2018-09-03T00:00:00Z">
+                                    <w:date w:fullDate="2019-04-01T00:00:00Z">
                                       <w:dateFormat w:val="MMMM d, yyyy"/>
                                       <w:lid w:val="en-US"/>
                                       <w:storeMappedDataAs w:val="dateTime"/>
@@ -1974,7 +2063,7 @@
                                   <w:sdtEndPr/>
                                   <w:sdtContent>
                                     <w:r>
-                                      <w:t>September 3, 2018</w:t>
+                                      <w:t>April 1, 2019</w:t>
                                     </w:r>
                                   </w:sdtContent>
                                 </w:sdt>
@@ -2044,11 +2133,11 @@
         </mc:Choice>
         <mc:Fallback>
           <w:pict>
-            <v:shapetype w14:anchorId="5EC18195" id="_x0000_t202" coordsize="21600,21600" o:spt="202" path="m0,0l0,21600,21600,21600,21600,0xe">
+            <v:shapetype w14:anchorId="5EC18195" id="_x0000_t202" coordsize="21600,21600" o:spt="202" path="m,l,21600r21600,l21600,xe">
               <v:stroke joinstyle="miter"/>
               <v:path gradientshapeok="t" o:connecttype="rect"/>
             </v:shapetype>
-            <v:shape id="Text Box 7" o:spid="_x0000_s1027" type="#_x0000_t202" alt="Footer content" style="position:absolute;margin-left:0;margin-top:0;width:468pt;height:46.8pt;z-index:251659264;visibility:visible;mso-wrap-style:square;mso-width-percent:1000;mso-height-percent:0;mso-wrap-distance-left:9pt;mso-wrap-distance-top:0;mso-wrap-distance-right:9pt;mso-wrap-distance-bottom:0;mso-position-horizontal:left;mso-position-horizontal-relative:margin;mso-position-vertical:bottom;mso-position-vertical-relative:bottom-margin-area;mso-width-percent:1000;mso-height-percent:0;mso-width-relative:margin;mso-height-relative:margin;v-text-anchor:top" o:gfxdata="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" filled="f" stroked="f" strokeweight=".5pt">
+            <v:shape id="Text Box 7" o:spid="_x0000_s1027" type="#_x0000_t202" alt="Footer content" style="position:absolute;margin-left:0;margin-top:0;width:468pt;height:46.8pt;z-index:251659264;visibility:visible;mso-wrap-style:square;mso-width-percent:1000;mso-height-percent:0;mso-wrap-distance-left:9pt;mso-wrap-distance-top:0;mso-wrap-distance-right:9pt;mso-wrap-distance-bottom:0;mso-position-horizontal:left;mso-position-horizontal-relative:margin;mso-position-vertical:bottom;mso-position-vertical-relative:bottom-margin-area;mso-width-percent:1000;mso-height-percent:0;mso-width-relative:margin;mso-height-relative:margin;v-text-anchor:top" o:gfxdata="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" filled="f" stroked="f" strokeweight=".5pt">
               <v:textbox inset="0,,0">
                 <w:txbxContent>
                   <w:tbl>
@@ -2095,10 +2184,7 @@
                             <w:sdtEndPr/>
                             <w:sdtContent>
                               <w:r>
-                                <w:rPr>
-                                  <w:lang w:val="en-GB"/>
-                                </w:rPr>
-                                <w:t>Steijlen</w:t>
+                                <w:t xml:space="preserve">Tacoma </w:t>
                               </w:r>
                             </w:sdtContent>
                           </w:sdt>
@@ -2120,7 +2206,7 @@
                                 <w:docPart w:val="6C991FC93559D24A8FF1592129C8C934"/>
                               </w:placeholder>
                               <w:dataBinding w:prefixMappings="xmlns:ns0='http://schemas.microsoft.com/office/2006/coverPageProps' " w:xpath="/ns0:CoverPageProperties[1]/ns0:PublishDate[1]" w:storeItemID="{55AF091B-3C7A-41E3-B477-F2FDAA23CFDA}"/>
-                              <w:date w:fullDate="2018-09-03T00:00:00Z">
+                              <w:date w:fullDate="2019-04-01T00:00:00Z">
                                 <w:dateFormat w:val="MMMM d, yyyy"/>
                                 <w:lid w:val="en-US"/>
                                 <w:storeMappedDataAs w:val="dateTime"/>
@@ -2130,7 +2216,7 @@
                             <w:sdtEndPr/>
                             <w:sdtContent>
                               <w:r>
-                                <w:t>September 3, 2018</w:t>
+                                <w:t>April 1, 2019</w:t>
                               </w:r>
                             </w:sdtContent>
                           </w:sdt>
@@ -2191,7 +2277,7 @@
 </file>
 
 <file path=word/footnotes.xml><?xml version="1.0" encoding="utf-8"?>
-<w:footnotes xmlns:wpc="http://schemas.microsoft.com/office/word/2010/wordprocessingCanvas" xmlns:mo="http://schemas.microsoft.com/office/mac/office/2008/main" xmlns:mc="http://schemas.openxmlformats.org/markup-compatibility/2006" xmlns:mv="urn:schemas-microsoft-com:mac:vml" xmlns:o="urn:schemas-microsoft-com:office:office" xmlns:r="http://schemas.openxmlformats.org/officeDocument/2006/relationships" xmlns:m="http://schemas.openxmlformats.org/officeDocument/2006/math" xmlns:v="urn:schemas-microsoft-com:vml" xmlns:wp14="http://schemas.microsoft.com/office/word/2010/wordprocessingDrawing" xmlns:wp="http://schemas.openxmlformats.org/drawingml/2006/wordprocessingDrawing" xmlns:w10="urn:schemas-microsoft-com:office:word" xmlns:w="http://schemas.openxmlformats.org/wordprocessingml/2006/main" xmlns:w14="http://schemas.microsoft.com/office/word/2010/wordml" xmlns:w15="http://schemas.microsoft.com/office/word/2012/wordml" xmlns:wpg="http://schemas.microsoft.com/office/word/2010/wordprocessingGroup" xmlns:wpi="http://schemas.microsoft.com/office/word/2010/wordprocessingInk" xmlns:wne="http://schemas.microsoft.com/office/word/2006/wordml" xmlns:wps="http://schemas.microsoft.com/office/word/2010/wordprocessingShape" mc:Ignorable="w14 w15 wp14">
+<w:footnotes xmlns:wpc="http://schemas.microsoft.com/office/word/2010/wordprocessingCanvas" xmlns:cx="http://schemas.microsoft.com/office/drawing/2014/chartex" xmlns:cx1="http://schemas.microsoft.com/office/drawing/2015/9/8/chartex" xmlns:cx2="http://schemas.microsoft.com/office/drawing/2015/10/21/chartex" xmlns:cx3="http://schemas.microsoft.com/office/drawing/2016/5/9/chartex" xmlns:cx4="http://schemas.microsoft.com/office/drawing/2016/5/10/chartex" xmlns:cx5="http://schemas.microsoft.com/office/drawing/2016/5/11/chartex" xmlns:cx6="http://schemas.microsoft.com/office/drawing/2016/5/12/chartex" xmlns:cx7="http://schemas.microsoft.com/office/drawing/2016/5/13/chartex" xmlns:cx8="http://schemas.microsoft.com/office/drawing/2016/5/14/chartex" xmlns:mc="http://schemas.openxmlformats.org/markup-compatibility/2006" xmlns:aink="http://schemas.microsoft.com/office/drawing/2016/ink" xmlns:am3d="http://schemas.microsoft.com/office/drawing/2017/model3d" xmlns:o="urn:schemas-microsoft-com:office:office" xmlns:r="http://schemas.openxmlformats.org/officeDocument/2006/relationships" xmlns:m="http://schemas.openxmlformats.org/officeDocument/2006/math" xmlns:v="urn:schemas-microsoft-com:vml" xmlns:wp14="http://schemas.microsoft.com/office/word/2010/wordprocessingDrawing" xmlns:wp="http://schemas.openxmlformats.org/drawingml/2006/wordprocessingDrawing" xmlns:w10="urn:schemas-microsoft-com:office:word" xmlns:w="http://schemas.openxmlformats.org/wordprocessingml/2006/main" xmlns:w14="http://schemas.microsoft.com/office/word/2010/wordml" xmlns:w15="http://schemas.microsoft.com/office/word/2012/wordml" xmlns:w16cid="http://schemas.microsoft.com/office/word/2016/wordml/cid" xmlns:w16se="http://schemas.microsoft.com/office/word/2015/wordml/symex" xmlns:wpg="http://schemas.microsoft.com/office/word/2010/wordprocessingGroup" xmlns:wpi="http://schemas.microsoft.com/office/word/2010/wordprocessingInk" xmlns:wne="http://schemas.microsoft.com/office/word/2006/wordml" xmlns:wps="http://schemas.microsoft.com/office/word/2010/wordprocessingShape" mc:Ignorable="w14 w15 w16se w16cid wp14">
   <w:footnote w:type="separator" w:id="-1">
     <w:p>
       <w:pPr>
@@ -2216,8 +2302,8 @@
 </file>
 
 <file path=word/numbering.xml><?xml version="1.0" encoding="utf-8"?>
-<w:numbering xmlns:wpc="http://schemas.microsoft.com/office/word/2010/wordprocessingCanvas" xmlns:mo="http://schemas.microsoft.com/office/mac/office/2008/main" xmlns:mc="http://schemas.openxmlformats.org/markup-compatibility/2006" xmlns:mv="urn:schemas-microsoft-com:mac:vml" xmlns:o="urn:schemas-microsoft-com:office:office" xmlns:r="http://schemas.openxmlformats.org/officeDocument/2006/relationships" xmlns:m="http://schemas.openxmlformats.org/officeDocument/2006/math" xmlns:v="urn:schemas-microsoft-com:vml" xmlns:wp14="http://schemas.microsoft.com/office/word/2010/wordprocessingDrawing" xmlns:wp="http://schemas.openxmlformats.org/drawingml/2006/wordprocessingDrawing" xmlns:w10="urn:schemas-microsoft-com:office:word" xmlns:w="http://schemas.openxmlformats.org/wordprocessingml/2006/main" xmlns:w14="http://schemas.microsoft.com/office/word/2010/wordml" xmlns:w15="http://schemas.microsoft.com/office/word/2012/wordml" xmlns:wpg="http://schemas.microsoft.com/office/word/2010/wordprocessingGroup" xmlns:wpi="http://schemas.microsoft.com/office/word/2010/wordprocessingInk" xmlns:wne="http://schemas.microsoft.com/office/word/2006/wordml" xmlns:wps="http://schemas.microsoft.com/office/word/2010/wordprocessingShape" mc:Ignorable="w14 w15 wp14">
-  <w:abstractNum w:abstractNumId="0">
+<w:numbering xmlns:wpc="http://schemas.microsoft.com/office/word/2010/wordprocessingCanvas" xmlns:cx="http://schemas.microsoft.com/office/drawing/2014/chartex" xmlns:cx1="http://schemas.microsoft.com/office/drawing/2015/9/8/chartex" xmlns:cx2="http://schemas.microsoft.com/office/drawing/2015/10/21/chartex" xmlns:cx3="http://schemas.microsoft.com/office/drawing/2016/5/9/chartex" xmlns:cx4="http://schemas.microsoft.com/office/drawing/2016/5/10/chartex" xmlns:cx5="http://schemas.microsoft.com/office/drawing/2016/5/11/chartex" xmlns:cx6="http://schemas.microsoft.com/office/drawing/2016/5/12/chartex" xmlns:cx7="http://schemas.microsoft.com/office/drawing/2016/5/13/chartex" xmlns:cx8="http://schemas.microsoft.com/office/drawing/2016/5/14/chartex" xmlns:mc="http://schemas.openxmlformats.org/markup-compatibility/2006" xmlns:aink="http://schemas.microsoft.com/office/drawing/2016/ink" xmlns:am3d="http://schemas.microsoft.com/office/drawing/2017/model3d" xmlns:o="urn:schemas-microsoft-com:office:office" xmlns:r="http://schemas.openxmlformats.org/officeDocument/2006/relationships" xmlns:m="http://schemas.openxmlformats.org/officeDocument/2006/math" xmlns:v="urn:schemas-microsoft-com:vml" xmlns:wp14="http://schemas.microsoft.com/office/word/2010/wordprocessingDrawing" xmlns:wp="http://schemas.openxmlformats.org/drawingml/2006/wordprocessingDrawing" xmlns:w10="urn:schemas-microsoft-com:office:word" xmlns:w="http://schemas.openxmlformats.org/wordprocessingml/2006/main" xmlns:w14="http://schemas.microsoft.com/office/word/2010/wordml" xmlns:w15="http://schemas.microsoft.com/office/word/2012/wordml" xmlns:w16cid="http://schemas.microsoft.com/office/word/2016/wordml/cid" xmlns:w16se="http://schemas.microsoft.com/office/word/2015/wordml/symex" xmlns:wpg="http://schemas.microsoft.com/office/word/2010/wordprocessingGroup" xmlns:wpi="http://schemas.microsoft.com/office/word/2010/wordprocessingInk" xmlns:wne="http://schemas.microsoft.com/office/word/2006/wordml" xmlns:wps="http://schemas.microsoft.com/office/word/2010/wordprocessingShape" mc:Ignorable="w14 w15 w16se w16cid wp14">
+  <w:abstractNum w:abstractNumId="0" w15:restartNumberingAfterBreak="0">
     <w:nsid w:val="FFFFFF89"/>
     <w:multiLevelType w:val="singleLevel"/>
     <w:tmpl w:val="6BEA61EC"/>
@@ -2238,7 +2324,7 @@
       </w:rPr>
     </w:lvl>
   </w:abstractNum>
-  <w:abstractNum w:abstractNumId="1">
+  <w:abstractNum w:abstractNumId="1" w15:restartNumberingAfterBreak="0">
     <w:nsid w:val="015708D0"/>
     <w:multiLevelType w:val="hybridMultilevel"/>
     <w:tmpl w:val="78863F72"/>
@@ -2351,7 +2437,7 @@
       </w:rPr>
     </w:lvl>
   </w:abstractNum>
-  <w:abstractNum w:abstractNumId="2">
+  <w:abstractNum w:abstractNumId="2" w15:restartNumberingAfterBreak="0">
     <w:nsid w:val="1D835B5A"/>
     <w:multiLevelType w:val="hybridMultilevel"/>
     <w:tmpl w:val="1C0C43EA"/>
@@ -2464,7 +2550,7 @@
       </w:rPr>
     </w:lvl>
   </w:abstractNum>
-  <w:abstractNum w:abstractNumId="3">
+  <w:abstractNum w:abstractNumId="3" w15:restartNumberingAfterBreak="0">
     <w:nsid w:val="2D98689B"/>
     <w:multiLevelType w:val="hybridMultilevel"/>
     <w:tmpl w:val="3076A67E"/>
@@ -2553,7 +2639,7 @@
       </w:pPr>
     </w:lvl>
   </w:abstractNum>
-  <w:abstractNum w:abstractNumId="4">
+  <w:abstractNum w:abstractNumId="4" w15:restartNumberingAfterBreak="0">
     <w:nsid w:val="4AE56C24"/>
     <w:multiLevelType w:val="hybridMultilevel"/>
     <w:tmpl w:val="C8B68AA6"/>
@@ -2661,7 +2747,7 @@
 </file>
 
 <file path=word/styles.xml><?xml version="1.0" encoding="utf-8"?>
-<w:styles xmlns:mc="http://schemas.openxmlformats.org/markup-compatibility/2006" xmlns:r="http://schemas.openxmlformats.org/officeDocument/2006/relationships" xmlns:w="http://schemas.openxmlformats.org/wordprocessingml/2006/main" xmlns:w14="http://schemas.microsoft.com/office/word/2010/wordml" xmlns:w15="http://schemas.microsoft.com/office/word/2012/wordml" mc:Ignorable="w14 w15">
+<w:styles xmlns:mc="http://schemas.openxmlformats.org/markup-compatibility/2006" xmlns:r="http://schemas.openxmlformats.org/officeDocument/2006/relationships" xmlns:w="http://schemas.openxmlformats.org/wordprocessingml/2006/main" xmlns:w14="http://schemas.microsoft.com/office/word/2010/wordml" xmlns:w15="http://schemas.microsoft.com/office/word/2012/wordml" xmlns:w16cid="http://schemas.microsoft.com/office/word/2016/wordml/cid" xmlns:w16se="http://schemas.microsoft.com/office/word/2015/wordml/symex" mc:Ignorable="w14 w15 w16se w16cid">
   <w:docDefaults>
     <w:rPrDefault>
       <w:rPr>
@@ -2676,7 +2762,7 @@
       </w:pPr>
     </w:pPrDefault>
   </w:docDefaults>
-  <w:latentStyles w:defLockedState="0" w:defUIPriority="99" w:defSemiHidden="0" w:defUnhideWhenUsed="0" w:defQFormat="0" w:count="382">
+  <w:latentStyles w:defLockedState="0" w:defUIPriority="99" w:defSemiHidden="0" w:defUnhideWhenUsed="0" w:defQFormat="0" w:count="375">
     <w:lsdException w:name="Normal" w:uiPriority="0" w:qFormat="1"/>
     <w:lsdException w:name="heading 1" w:uiPriority="9" w:qFormat="1"/>
     <w:lsdException w:name="heading 2" w:semiHidden="1" w:uiPriority="9" w:unhideWhenUsed="1" w:qFormat="1"/>
@@ -3268,7 +3354,6 @@
       <w:spacing w:after="0" w:line="240" w:lineRule="auto"/>
     </w:pPr>
     <w:tblPr>
-      <w:tblInd w:w="0" w:type="dxa"/>
       <w:tblBorders>
         <w:top w:val="single" w:sz="4" w:space="0" w:color="auto"/>
         <w:left w:val="single" w:sz="4" w:space="0" w:color="auto"/>
@@ -3277,12 +3362,6 @@
         <w:insideH w:val="single" w:sz="4" w:space="0" w:color="auto"/>
         <w:insideV w:val="single" w:sz="4" w:space="0" w:color="auto"/>
       </w:tblBorders>
-      <w:tblCellMar>
-        <w:top w:w="0" w:type="dxa"/>
-        <w:left w:w="108" w:type="dxa"/>
-        <w:bottom w:w="0" w:type="dxa"/>
-        <w:right w:w="108" w:type="dxa"/>
-      </w:tblCellMar>
     </w:tblPr>
   </w:style>
   <w:style w:type="character" w:customStyle="1" w:styleId="Heading1Char">
@@ -3350,11 +3429,9 @@
       <w:szCs w:val="18"/>
     </w:rPr>
     <w:tblPr>
-      <w:tblInd w:w="0" w:type="dxa"/>
       <w:tblCellMar>
         <w:top w:w="144" w:type="dxa"/>
         <w:left w:w="0" w:type="dxa"/>
-        <w:bottom w:w="0" w:type="dxa"/>
         <w:right w:w="0" w:type="dxa"/>
       </w:tblCellMar>
     </w:tblPr>
@@ -3418,7 +3495,6 @@
     </w:pPr>
     <w:tblPr>
       <w:tblStyleRowBandSize w:val="1"/>
-      <w:tblInd w:w="0" w:type="dxa"/>
       <w:tblBorders>
         <w:top w:val="single" w:sz="4" w:space="0" w:color="BCB8AC" w:themeColor="text2" w:themeTint="66"/>
         <w:left w:val="single" w:sz="4" w:space="0" w:color="BCB8AC" w:themeColor="text2" w:themeTint="66"/>
@@ -3426,12 +3502,6 @@
         <w:right w:val="single" w:sz="4" w:space="0" w:color="BCB8AC" w:themeColor="text2" w:themeTint="66"/>
         <w:insideV w:val="single" w:sz="4" w:space="0" w:color="BCB8AC" w:themeColor="text2" w:themeTint="66"/>
       </w:tblBorders>
-      <w:tblCellMar>
-        <w:top w:w="0" w:type="dxa"/>
-        <w:left w:w="108" w:type="dxa"/>
-        <w:bottom w:w="0" w:type="dxa"/>
-        <w:right w:w="108" w:type="dxa"/>
-      </w:tblCellMar>
     </w:tblPr>
     <w:tblStylePr w:type="firstRow">
       <w:rPr>
@@ -3508,11 +3578,8 @@
       <w:ind w:left="144" w:right="144"/>
     </w:pPr>
     <w:tblPr>
-      <w:tblInd w:w="0" w:type="dxa"/>
       <w:tblCellMar>
-        <w:top w:w="0" w:type="dxa"/>
         <w:left w:w="0" w:type="dxa"/>
-        <w:bottom w:w="0" w:type="dxa"/>
         <w:right w:w="0" w:type="dxa"/>
       </w:tblCellMar>
     </w:tblPr>
@@ -3600,15 +3667,7 @@
     <w:pPr>
       <w:spacing w:after="0" w:line="240" w:lineRule="auto"/>
     </w:pPr>
-    <w:tblPr>
-      <w:tblInd w:w="0" w:type="dxa"/>
-      <w:tblCellMar>
-        <w:top w:w="0" w:type="dxa"/>
-        <w:left w:w="108" w:type="dxa"/>
-        <w:bottom w:w="0" w:type="dxa"/>
-        <w:right w:w="108" w:type="dxa"/>
-      </w:tblCellMar>
-    </w:tblPr>
+    <w:tblPr/>
   </w:style>
   <w:style w:type="paragraph" w:styleId="ListBullet">
     <w:name w:val="List Bullet"/>
@@ -3674,7 +3733,7 @@
 </file>
 
 <file path=word/glossary/document.xml><?xml version="1.0" encoding="utf-8"?>
-<w:glossaryDocument xmlns:wpc="http://schemas.microsoft.com/office/word/2010/wordprocessingCanvas" xmlns:mo="http://schemas.microsoft.com/office/mac/office/2008/main" xmlns:mc="http://schemas.openxmlformats.org/markup-compatibility/2006" xmlns:mv="urn:schemas-microsoft-com:mac:vml" xmlns:o="urn:schemas-microsoft-com:office:office" xmlns:r="http://schemas.openxmlformats.org/officeDocument/2006/relationships" xmlns:m="http://schemas.openxmlformats.org/officeDocument/2006/math" xmlns:v="urn:schemas-microsoft-com:vml" xmlns:wp14="http://schemas.microsoft.com/office/word/2010/wordprocessingDrawing" xmlns:wp="http://schemas.openxmlformats.org/drawingml/2006/wordprocessingDrawing" xmlns:w10="urn:schemas-microsoft-com:office:word" xmlns:w="http://schemas.openxmlformats.org/wordprocessingml/2006/main" xmlns:w14="http://schemas.microsoft.com/office/word/2010/wordml" xmlns:w15="http://schemas.microsoft.com/office/word/2012/wordml" xmlns:wpg="http://schemas.microsoft.com/office/word/2010/wordprocessingGroup" xmlns:wpi="http://schemas.microsoft.com/office/word/2010/wordprocessingInk" xmlns:wne="http://schemas.microsoft.com/office/word/2006/wordml" xmlns:wps="http://schemas.microsoft.com/office/word/2010/wordprocessingShape" mc:Ignorable="w14 w15 wp14">
+<w:glossaryDocument xmlns:wpc="http://schemas.microsoft.com/office/word/2010/wordprocessingCanvas" xmlns:cx="http://schemas.microsoft.com/office/drawing/2014/chartex" xmlns:cx1="http://schemas.microsoft.com/office/drawing/2015/9/8/chartex" xmlns:cx2="http://schemas.microsoft.com/office/drawing/2015/10/21/chartex" xmlns:cx3="http://schemas.microsoft.com/office/drawing/2016/5/9/chartex" xmlns:cx4="http://schemas.microsoft.com/office/drawing/2016/5/10/chartex" xmlns:cx5="http://schemas.microsoft.com/office/drawing/2016/5/11/chartex" xmlns:cx6="http://schemas.microsoft.com/office/drawing/2016/5/12/chartex" xmlns:cx7="http://schemas.microsoft.com/office/drawing/2016/5/13/chartex" xmlns:cx8="http://schemas.microsoft.com/office/drawing/2016/5/14/chartex" xmlns:mc="http://schemas.openxmlformats.org/markup-compatibility/2006" xmlns:aink="http://schemas.microsoft.com/office/drawing/2016/ink" xmlns:am3d="http://schemas.microsoft.com/office/drawing/2017/model3d" xmlns:o="urn:schemas-microsoft-com:office:office" xmlns:r="http://schemas.openxmlformats.org/officeDocument/2006/relationships" xmlns:m="http://schemas.openxmlformats.org/officeDocument/2006/math" xmlns:v="urn:schemas-microsoft-com:vml" xmlns:wp14="http://schemas.microsoft.com/office/word/2010/wordprocessingDrawing" xmlns:wp="http://schemas.openxmlformats.org/drawingml/2006/wordprocessingDrawing" xmlns:w10="urn:schemas-microsoft-com:office:word" xmlns:w="http://schemas.openxmlformats.org/wordprocessingml/2006/main" xmlns:w14="http://schemas.microsoft.com/office/word/2010/wordml" xmlns:w15="http://schemas.microsoft.com/office/word/2012/wordml" xmlns:w16cid="http://schemas.microsoft.com/office/word/2016/wordml/cid" xmlns:w16se="http://schemas.microsoft.com/office/word/2015/wordml/symex" xmlns:wpg="http://schemas.microsoft.com/office/word/2010/wordprocessingGroup" xmlns:wpi="http://schemas.microsoft.com/office/word/2010/wordprocessingInk" xmlns:wne="http://schemas.microsoft.com/office/word/2006/wordml" xmlns:wps="http://schemas.microsoft.com/office/word/2010/wordprocessingShape" mc:Ignorable="w14 w15 w16se w16cid wp14">
   <w:docParts>
     <w:docPart>
       <w:docPartPr>
@@ -3877,11 +3936,11 @@
 </file>
 
 <file path=word/glossary/fontTable.xml><?xml version="1.0" encoding="utf-8"?>
-<w:fonts xmlns:mc="http://schemas.openxmlformats.org/markup-compatibility/2006" xmlns:r="http://schemas.openxmlformats.org/officeDocument/2006/relationships" xmlns:w="http://schemas.openxmlformats.org/wordprocessingml/2006/main" xmlns:w14="http://schemas.microsoft.com/office/word/2010/wordml" xmlns:w15="http://schemas.microsoft.com/office/word/2012/wordml" mc:Ignorable="w14 w15">
+<w:fonts xmlns:mc="http://schemas.openxmlformats.org/markup-compatibility/2006" xmlns:r="http://schemas.openxmlformats.org/officeDocument/2006/relationships" xmlns:w="http://schemas.openxmlformats.org/wordprocessingml/2006/main" xmlns:w14="http://schemas.microsoft.com/office/word/2010/wordml" xmlns:w15="http://schemas.microsoft.com/office/word/2012/wordml" xmlns:w16cid="http://schemas.microsoft.com/office/word/2016/wordml/cid" xmlns:w16se="http://schemas.microsoft.com/office/word/2015/wordml/symex" mc:Ignorable="w14 w15 w16se w16cid">
   <w:font w:name="Symbol">
     <w:panose1 w:val="05050102010706020507"/>
     <w:charset w:val="02"/>
-    <w:family w:val="auto"/>
+    <w:family w:val="roman"/>
     <w:pitch w:val="variable"/>
     <w:sig w:usb0="00000000" w:usb1="10000000" w:usb2="00000000" w:usb3="00000000" w:csb0="80000000" w:csb1="00000000"/>
   </w:font>
@@ -3890,27 +3949,28 @@
     <w:charset w:val="00"/>
     <w:family w:val="roman"/>
     <w:pitch w:val="variable"/>
-    <w:sig w:usb0="E0002AEF" w:usb1="C0007841" w:usb2="00000009" w:usb3="00000000" w:csb0="000001FF" w:csb1="00000000"/>
+    <w:sig w:usb0="E0002EFF" w:usb1="C000785B" w:usb2="00000009" w:usb3="00000000" w:csb0="000001FF" w:csb1="00000000"/>
   </w:font>
   <w:font w:name="Garamond">
-    <w:panose1 w:val="02020404030301010803"/>
     <w:charset w:val="00"/>
     <w:family w:val="roman"/>
     <w:pitch w:val="variable"/>
     <w:sig w:usb0="00000287" w:usb1="00000000" w:usb2="00000000" w:usb3="00000000" w:csb0="0000009F" w:csb1="00000000"/>
   </w:font>
-  <w:font w:name="ＭＳ 明朝">
+  <w:font w:name="MS Mincho">
+    <w:altName w:val="ＭＳ 明朝"/>
+    <w:panose1 w:val="02020609040205080304"/>
     <w:charset w:val="80"/>
-    <w:family w:val="roman"/>
+    <w:family w:val="modern"/>
     <w:pitch w:val="fixed"/>
     <w:sig w:usb0="E00002FF" w:usb1="6AC7FDFB" w:usb2="08000012" w:usb3="00000000" w:csb0="0002009F" w:csb1="00000000"/>
   </w:font>
   <w:font w:name="Courier New">
     <w:panose1 w:val="02070309020205020404"/>
     <w:charset w:val="00"/>
-    <w:family w:val="roman"/>
+    <w:family w:val="modern"/>
     <w:pitch w:val="fixed"/>
-    <w:sig w:usb0="E0002AFF" w:usb1="C0007843" w:usb2="00000009" w:usb3="00000000" w:csb0="000001FF" w:csb1="00000000"/>
+    <w:sig w:usb0="E0002EFF" w:usb1="C0007843" w:usb2="00000009" w:usb3="00000000" w:csb0="000001FF" w:csb1="00000000"/>
   </w:font>
   <w:font w:name="Wingdings">
     <w:panose1 w:val="05000000000000000000"/>
@@ -3920,44 +3980,39 @@
     <w:sig w:usb0="00000000" w:usb1="10000000" w:usb2="00000000" w:usb3="00000000" w:csb0="80000000" w:csb1="00000000"/>
   </w:font>
   <w:font w:name="Century Gothic">
-    <w:panose1 w:val="020B0502020202020204"/>
+    <w:altName w:val="Century Gothic"/>
     <w:charset w:val="00"/>
-    <w:family w:val="roman"/>
+    <w:family w:val="swiss"/>
     <w:pitch w:val="variable"/>
     <w:sig w:usb0="00000287" w:usb1="00000000" w:usb2="00000000" w:usb3="00000000" w:csb0="0000009F" w:csb1="00000000"/>
   </w:font>
-  <w:font w:name="ＭＳ ゴシック">
+  <w:font w:name="MS Gothic">
+    <w:altName w:val="ＭＳ ゴシック"/>
+    <w:panose1 w:val="020B0609070205080204"/>
     <w:charset w:val="80"/>
-    <w:family w:val="swiss"/>
+    <w:family w:val="modern"/>
     <w:pitch w:val="fixed"/>
     <w:sig w:usb0="E00002FF" w:usb1="6AC7FDFB" w:usb2="08000012" w:usb3="00000000" w:csb0="0002009F" w:csb1="00000000"/>
-  </w:font>
-  <w:font w:name="Arial">
-    <w:panose1 w:val="020B0604020202020204"/>
-    <w:charset w:val="00"/>
-    <w:family w:val="swiss"/>
-    <w:pitch w:val="variable"/>
-    <w:sig w:usb0="E0002AFF" w:usb1="C0007843" w:usb2="00000009" w:usb3="00000000" w:csb0="000001FF" w:csb1="00000000"/>
   </w:font>
   <w:font w:name="Calibri">
     <w:panose1 w:val="020F0502020204030204"/>
     <w:charset w:val="00"/>
     <w:family w:val="swiss"/>
     <w:pitch w:val="variable"/>
-    <w:sig w:usb0="E00002FF" w:usb1="4000ACFF" w:usb2="00000001" w:usb3="00000000" w:csb0="0000019F" w:csb1="00000000"/>
+    <w:sig w:usb0="E0002AFF" w:usb1="C000247B" w:usb2="00000009" w:usb3="00000000" w:csb0="000001FF" w:csb1="00000000"/>
   </w:font>
   <w:font w:name="Calibri Light">
     <w:panose1 w:val="020F0302020204030204"/>
     <w:charset w:val="00"/>
     <w:family w:val="swiss"/>
     <w:pitch w:val="variable"/>
-    <w:sig w:usb0="A00002EF" w:usb1="4000207B" w:usb2="00000000" w:usb3="00000000" w:csb0="0000019F" w:csb1="00000000"/>
+    <w:sig w:usb0="E0002AFF" w:usb1="C000247B" w:usb2="00000009" w:usb3="00000000" w:csb0="000001FF" w:csb1="00000000"/>
   </w:font>
 </w:fonts>
 </file>
 
 <file path=word/glossary/settings.xml><?xml version="1.0" encoding="utf-8"?>
-<w:settings xmlns:mc="http://schemas.openxmlformats.org/markup-compatibility/2006" xmlns:o="urn:schemas-microsoft-com:office:office" xmlns:r="http://schemas.openxmlformats.org/officeDocument/2006/relationships" xmlns:m="http://schemas.openxmlformats.org/officeDocument/2006/math" xmlns:v="urn:schemas-microsoft-com:vml" xmlns:w10="urn:schemas-microsoft-com:office:word" xmlns:w="http://schemas.openxmlformats.org/wordprocessingml/2006/main" xmlns:w14="http://schemas.microsoft.com/office/word/2010/wordml" xmlns:w15="http://schemas.microsoft.com/office/word/2012/wordml" xmlns:sl="http://schemas.openxmlformats.org/schemaLibrary/2006/main" mc:Ignorable="w14 w15">
+<w:settings xmlns:mc="http://schemas.openxmlformats.org/markup-compatibility/2006" xmlns:o="urn:schemas-microsoft-com:office:office" xmlns:r="http://schemas.openxmlformats.org/officeDocument/2006/relationships" xmlns:m="http://schemas.openxmlformats.org/officeDocument/2006/math" xmlns:v="urn:schemas-microsoft-com:vml" xmlns:w10="urn:schemas-microsoft-com:office:word" xmlns:w="http://schemas.openxmlformats.org/wordprocessingml/2006/main" xmlns:w14="http://schemas.microsoft.com/office/word/2010/wordml" xmlns:w15="http://schemas.microsoft.com/office/word/2012/wordml" xmlns:w16cid="http://schemas.microsoft.com/office/word/2016/wordml/cid" xmlns:w16se="http://schemas.microsoft.com/office/word/2015/wordml/symex" xmlns:sl="http://schemas.openxmlformats.org/schemaLibrary/2006/main" mc:Ignorable="w14 w15 w16se w16cid">
   <w:view w:val="normal"/>
   <w:defaultTabStop w:val="720"/>
   <w:hyphenationZone w:val="425"/>
@@ -3969,12 +4024,14 @@
     <w:compatSetting w:name="enableOpenTypeFeatures" w:uri="http://schemas.microsoft.com/office/word" w:val="1"/>
     <w:compatSetting w:name="doNotFlipMirrorIndents" w:uri="http://schemas.microsoft.com/office/word" w:val="1"/>
     <w:compatSetting w:name="differentiateMultirowTableHeaders" w:uri="http://schemas.microsoft.com/office/word" w:val="1"/>
+    <w:compatSetting w:name="useWord2013TrackBottomHyphenation" w:uri="http://schemas.microsoft.com/office/word" w:val="1"/>
   </w:compat>
   <w:rsids>
     <w:rsidRoot w:val="00A50F1D"/>
     <w:rsid w:val="00035680"/>
     <w:rsid w:val="00282ACE"/>
     <w:rsid w:val="00283EB9"/>
+    <w:rsid w:val="00423D56"/>
     <w:rsid w:val="00471553"/>
     <w:rsid w:val="00493987"/>
     <w:rsid w:val="00615879"/>
@@ -3986,6 +4043,7 @@
     <w:rsid w:val="00A36D05"/>
     <w:rsid w:val="00A50F1D"/>
     <w:rsid w:val="00BA2C68"/>
+    <w:rsid w:val="00D05D53"/>
     <w:rsid w:val="00EA16D4"/>
     <w:rsid w:val="00F25585"/>
   </w:rsids>
@@ -4004,7 +4062,7 @@
   </m:mathPr>
   <w:themeFontLang w:val="en-GB"/>
   <w:clrSchemeMapping w:bg1="light1" w:t1="dark1" w:bg2="light2" w:t2="dark2" w:accent1="accent1" w:accent2="accent2" w:accent3="accent3" w:accent4="accent4" w:accent5="accent5" w:accent6="accent6" w:hyperlink="hyperlink" w:followedHyperlink="followedHyperlink"/>
-  <w:decimalSymbol w:val=","/>
+  <w:decimalSymbol w:val="."/>
   <w:listSeparator w:val=","/>
   <w14:defaultImageDpi w14:val="32767"/>
   <w15:chartTrackingRefBased/>
@@ -4012,7 +4070,7 @@
 </file>
 
 <file path=word/glossary/styles.xml><?xml version="1.0" encoding="utf-8"?>
-<w:styles xmlns:mc="http://schemas.openxmlformats.org/markup-compatibility/2006" xmlns:r="http://schemas.openxmlformats.org/officeDocument/2006/relationships" xmlns:w="http://schemas.openxmlformats.org/wordprocessingml/2006/main" xmlns:w14="http://schemas.microsoft.com/office/word/2010/wordml" xmlns:w15="http://schemas.microsoft.com/office/word/2012/wordml" mc:Ignorable="w14 w15">
+<w:styles xmlns:mc="http://schemas.openxmlformats.org/markup-compatibility/2006" xmlns:r="http://schemas.openxmlformats.org/officeDocument/2006/relationships" xmlns:w="http://schemas.openxmlformats.org/wordprocessingml/2006/main" xmlns:w14="http://schemas.microsoft.com/office/word/2010/wordml" xmlns:w15="http://schemas.microsoft.com/office/word/2012/wordml" xmlns:w16cid="http://schemas.microsoft.com/office/word/2016/wordml/cid" xmlns:w16se="http://schemas.microsoft.com/office/word/2015/wordml/symex" mc:Ignorable="w14 w15 w16se w16cid">
   <w:docDefaults>
     <w:rPrDefault>
       <w:rPr>
@@ -4024,7 +4082,7 @@
     </w:rPrDefault>
     <w:pPrDefault/>
   </w:docDefaults>
-  <w:latentStyles w:defLockedState="0" w:defUIPriority="99" w:defSemiHidden="0" w:defUnhideWhenUsed="0" w:defQFormat="0" w:count="382">
+  <w:latentStyles w:defLockedState="0" w:defUIPriority="99" w:defSemiHidden="0" w:defUnhideWhenUsed="0" w:defQFormat="0" w:count="375">
     <w:lsdException w:name="Normal" w:uiPriority="0" w:qFormat="1"/>
     <w:lsdException w:name="heading 1" w:uiPriority="9" w:qFormat="1"/>
     <w:lsdException w:name="heading 2" w:semiHidden="1" w:uiPriority="9" w:unhideWhenUsed="1" w:qFormat="1"/>
@@ -4497,9 +4555,8 @@
 </file>
 
 <file path=word/glossary/webSettings.xml><?xml version="1.0" encoding="utf-8"?>
-<w:webSettings xmlns:mc="http://schemas.openxmlformats.org/markup-compatibility/2006" xmlns:r="http://schemas.openxmlformats.org/officeDocument/2006/relationships" xmlns:w="http://schemas.openxmlformats.org/wordprocessingml/2006/main" xmlns:w14="http://schemas.microsoft.com/office/word/2010/wordml" xmlns:w15="http://schemas.microsoft.com/office/word/2012/wordml" mc:Ignorable="w14 w15">
+<w:webSettings xmlns:mc="http://schemas.openxmlformats.org/markup-compatibility/2006" xmlns:r="http://schemas.openxmlformats.org/officeDocument/2006/relationships" xmlns:w="http://schemas.openxmlformats.org/wordprocessingml/2006/main" xmlns:w14="http://schemas.microsoft.com/office/word/2010/wordml" xmlns:w15="http://schemas.microsoft.com/office/word/2012/wordml" xmlns:w16cid="http://schemas.microsoft.com/office/word/2016/wordml/cid" xmlns:w16se="http://schemas.microsoft.com/office/word/2015/wordml/symex" mc:Ignorable="w14 w15 w16se w16cid">
   <w:allowPNG/>
-  <w:doNotSaveAsSingleFile/>
 </w:webSettings>
 </file>
 
@@ -4706,12 +4763,12 @@
 
 <file path=customXml/item1.xml><?xml version="1.0" encoding="utf-8"?>
 <CoverPageProperties xmlns="http://schemas.microsoft.com/office/2006/coverPageProps">
-  <PublishDate>2018-09-03T00:00:00</PublishDate>
+  <PublishDate>2019-04-01T00:00:00</PublishDate>
   <Abstract/>
-  <CompanyAddress>.</CompanyAddress>
+  <CompanyAddress>Telri
+Heer Bokelweg 255, 3032 AD Rotterdam</CompanyAddress>
   <CompanyPhone/>
-  <CompanyFax>Vrouw pokelweg 62
-Rotterdam</CompanyFax>
+  <CompanyFax>Heer Bokelweg 255, 3032 AD Rotterdam</CompanyFax>
   <CompanyEmail/>
 </CoverPageProperties>
 </file>
@@ -5757,6 +5814,15 @@
 </file>
 
 <file path=customXml/item3.xml><?xml version="1.0" encoding="utf-8"?>
+<?mso-contentType ?>
+<FormTemplates xmlns="http://schemas.microsoft.com/sharepoint/v3/contenttype/forms">
+  <Display>DocumentLibraryForm</Display>
+  <Edit>AssetEditForm</Edit>
+  <New>DocumentLibraryForm</New>
+</FormTemplates>
+</file>
+
+<file path=customXml/item4.xml><?xml version="1.0" encoding="utf-8"?>
 <p:properties xmlns:p="http://schemas.microsoft.com/office/2006/metadata/properties" xmlns:xsi="http://www.w3.org/2001/XMLSchema-instance" xmlns:pc="http://schemas.microsoft.com/office/infopath/2007/PartnerControls">
   <documentManagement>
     <APDescription xmlns="4873beb7-5857-4685-be1f-d57550cc96cc" xsi:nil="true"/>
@@ -5882,15 +5948,6 @@
 </p:properties>
 </file>
 
-<file path=customXml/item4.xml><?xml version="1.0" encoding="utf-8"?>
-<?mso-contentType ?>
-<FormTemplates xmlns="http://schemas.microsoft.com/sharepoint/v3/contenttype/forms">
-  <Display>DocumentLibraryForm</Display>
-  <Edit>AssetEditForm</Edit>
-  <New>DocumentLibraryForm</New>
-</FormTemplates>
-</file>
-
 <file path=customXml/item5.xml><?xml version="1.0" encoding="utf-8"?>
 <b:Sources xmlns:b="http://schemas.openxmlformats.org/officeDocument/2006/bibliography" SelectedStyle="\apasixtheditionofficeonline.xsl" StyleName="APA" Version="6"/>
 </file>
@@ -5922,6 +5979,14 @@
 </file>
 
 <file path=customXml/itemProps3.xml><?xml version="1.0" encoding="utf-8"?>
+<ds:datastoreItem xmlns:ds="http://schemas.openxmlformats.org/officeDocument/2006/customXml" ds:itemID="{D457DCBC-E03C-4579-B6C3-0EB758F02AC7}">
+  <ds:schemaRefs>
+    <ds:schemaRef ds:uri="http://schemas.microsoft.com/sharepoint/v3/contenttype/forms"/>
+  </ds:schemaRefs>
+</ds:datastoreItem>
+</file>
+
+<file path=customXml/itemProps4.xml><?xml version="1.0" encoding="utf-8"?>
 <ds:datastoreItem xmlns:ds="http://schemas.openxmlformats.org/officeDocument/2006/customXml" ds:itemID="{F85321A6-8918-4824-9C0B-4D3ECBE4EFC1}">
   <ds:schemaRefs>
     <ds:schemaRef ds:uri="http://schemas.microsoft.com/office/2006/metadata/properties"/>
@@ -5931,16 +5996,8 @@
 </ds:datastoreItem>
 </file>
 
-<file path=customXml/itemProps4.xml><?xml version="1.0" encoding="utf-8"?>
-<ds:datastoreItem xmlns:ds="http://schemas.openxmlformats.org/officeDocument/2006/customXml" ds:itemID="{D457DCBC-E03C-4579-B6C3-0EB758F02AC7}">
-  <ds:schemaRefs>
-    <ds:schemaRef ds:uri="http://schemas.microsoft.com/sharepoint/v3/contenttype/forms"/>
-  </ds:schemaRefs>
-</ds:datastoreItem>
-</file>
-
 <file path=customXml/itemProps5.xml><?xml version="1.0" encoding="utf-8"?>
-<ds:datastoreItem xmlns:ds="http://schemas.openxmlformats.org/officeDocument/2006/customXml" ds:itemID="{0962DA79-C21F-AC47-A2AA-A5CCCDAA19EB}">
+<ds:datastoreItem xmlns:ds="http://schemas.openxmlformats.org/officeDocument/2006/customXml" ds:itemID="{FFD92644-B8A6-40DF-BED9-27AA2122D714}">
   <ds:schemaRefs>
     <ds:schemaRef ds:uri="http://schemas.openxmlformats.org/officeDocument/2006/bibliography"/>
   </ds:schemaRefs>

</xml_diff>